<commit_message>
Add DNS mapping and fix nginx refresh 404 issue
</commit_message>
<xml_diff>
--- a/How to deploy book management system.docx
+++ b/How to deploy book management system.docx
@@ -46,33 +46,22 @@
         <w:pStyle w:val="Taylor"/>
         <w:rPr>
           <w:rFonts w:eastAsia="PMingLiU"/>
-        </w:rPr>
-      </w:pPr>
-    </w:p>
-    <w:p>
-      <w:pPr>
-        <w:pStyle w:val="Taylor"/>
-        <w:rPr>
-          <w:lang w:val="en-US"/>
-        </w:rPr>
-      </w:pPr>
-      <w:r>
-        <w:rPr>
-          <w:lang w:val="en-US"/>
-        </w:rPr>
-        <w:t>The book man</w:t>
-      </w:r>
-      <w:r>
-        <w:rPr>
-          <w:lang w:val="en-US"/>
-        </w:rPr>
-        <w:t>a</w:t>
-      </w:r>
-      <w:r>
-        <w:rPr>
-          <w:lang w:val="en-US"/>
-        </w:rPr>
-        <w:t xml:space="preserve">gement system </w:t>
+          <w:lang w:val="en-US"/>
+        </w:rPr>
+      </w:pPr>
+    </w:p>
+    <w:p>
+      <w:pPr>
+        <w:pStyle w:val="Taylor"/>
+        <w:rPr>
+          <w:lang w:val="en-US"/>
+        </w:rPr>
+      </w:pPr>
+      <w:r>
+        <w:rPr>
+          <w:lang w:val="en-US"/>
+        </w:rPr>
+        <w:t xml:space="preserve">The book management system </w:t>
       </w:r>
       <w:r>
         <w:rPr>
@@ -222,82 +211,113 @@
       <w:pPr>
         <w:pStyle w:val="Taylor"/>
         <w:rPr>
+          <w:lang w:val="en-US" w:eastAsia="zh-CN"/>
+        </w:rPr>
+      </w:pPr>
+      <w:r>
+        <w:rPr>
+          <w:rFonts w:eastAsiaTheme="minorEastAsia" w:hint="eastAsia"/>
+          <w:lang w:val="en-US" w:eastAsia="zh-CN"/>
+        </w:rPr>
+        <w:t>T</w:t>
+      </w:r>
+      <w:r>
+        <w:rPr>
+          <w:rFonts w:eastAsiaTheme="minorEastAsia"/>
+          <w:lang w:val="en-US" w:eastAsia="zh-CN"/>
+        </w:rPr>
+        <w:t>his document will describe how to d</w:t>
+      </w:r>
+      <w:r>
+        <w:rPr>
+          <w:lang w:val="en-US"/>
+        </w:rPr>
+        <w:t>eploy</w:t>
+      </w:r>
+      <w:r>
+        <w:rPr>
+          <w:lang w:val="en-US"/>
+        </w:rPr>
+        <w:t xml:space="preserve"> them</w:t>
+      </w:r>
+      <w:r>
+        <w:rPr>
+          <w:lang w:val="en-US"/>
+        </w:rPr>
+        <w:t xml:space="preserve"> to Azure</w:t>
+      </w:r>
+      <w:r>
+        <w:rPr>
+          <w:lang w:val="en-US"/>
+        </w:rPr>
+        <w:t>.</w:t>
+      </w:r>
+    </w:p>
+    <w:p>
+      <w:pPr>
+        <w:pStyle w:val="Taylor1"/>
+      </w:pPr>
+      <w:r>
+        <w:t>D</w:t>
+      </w:r>
+      <w:r>
+        <w:t>atabase</w:t>
+      </w:r>
+      <w:r>
+        <w:t xml:space="preserve"> preparation</w:t>
+      </w:r>
+    </w:p>
+    <w:p>
+      <w:pPr>
+        <w:pStyle w:val="Taylor"/>
+        <w:rPr>
+          <w:lang w:val="en-US" w:eastAsia="zh-CN"/>
+        </w:rPr>
+      </w:pPr>
+      <w:r>
+        <w:rPr>
           <w:rFonts w:hint="eastAsia"/>
           <w:lang w:val="en-US" w:eastAsia="zh-CN"/>
         </w:rPr>
-      </w:pPr>
-      <w:r>
-        <w:rPr>
-          <w:rFonts w:eastAsiaTheme="minorEastAsia" w:hint="eastAsia"/>
-          <w:lang w:val="en-US" w:eastAsia="zh-CN"/>
-        </w:rPr>
         <w:t>T</w:t>
       </w:r>
       <w:r>
         <w:rPr>
-          <w:rFonts w:eastAsiaTheme="minorEastAsia"/>
-          <w:lang w:val="en-US" w:eastAsia="zh-CN"/>
-        </w:rPr>
-        <w:t xml:space="preserve">his document </w:t>
-      </w:r>
-      <w:r>
-        <w:rPr>
-          <w:rFonts w:eastAsiaTheme="minorEastAsia"/>
-          <w:lang w:val="en-US" w:eastAsia="zh-CN"/>
-        </w:rPr>
-        <w:t xml:space="preserve">will </w:t>
-      </w:r>
-      <w:r>
-        <w:rPr>
-          <w:rFonts w:eastAsiaTheme="minorEastAsia"/>
-          <w:lang w:val="en-US" w:eastAsia="zh-CN"/>
-        </w:rPr>
-        <w:t>describe how to d</w:t>
-      </w:r>
-      <w:r>
-        <w:rPr>
-          <w:lang w:val="en-US"/>
-        </w:rPr>
-        <w:t>eploy</w:t>
-      </w:r>
-      <w:r>
-        <w:rPr>
-          <w:lang w:val="en-US"/>
-        </w:rPr>
-        <w:t xml:space="preserve"> them</w:t>
-      </w:r>
-      <w:r>
-        <w:rPr>
-          <w:lang w:val="en-US"/>
-        </w:rPr>
-        <w:t xml:space="preserve"> to Azure</w:t>
-      </w:r>
-      <w:r>
-        <w:rPr>
-          <w:lang w:val="en-US"/>
-        </w:rPr>
-        <w:t>.</w:t>
-      </w:r>
-    </w:p>
-    <w:p>
-      <w:pPr>
-        <w:pStyle w:val="Taylor1"/>
-      </w:pPr>
-      <w:r>
-        <w:t>D</w:t>
-      </w:r>
-      <w:r>
-        <w:t>atabase</w:t>
-      </w:r>
-      <w:r>
-        <w:t xml:space="preserve"> preparation</w:t>
-      </w:r>
-    </w:p>
-    <w:p>
-      <w:pPr>
-        <w:pStyle w:val="Taylor"/>
+          <w:lang w:val="en-US" w:eastAsia="zh-CN"/>
+        </w:rPr>
+        <w:t>he backend application uses P</w:t>
+      </w:r>
+      <w:r>
+        <w:rPr>
+          <w:lang w:val="en-US" w:eastAsia="zh-CN"/>
+        </w:rPr>
+        <w:t>ostgreSQL database 15.x</w:t>
+      </w:r>
+      <w:r>
+        <w:rPr>
+          <w:lang w:val="en-US" w:eastAsia="zh-CN"/>
+        </w:rPr>
+        <w:t>, uses below steps to create a PostgreSQL database on Auzre.</w:t>
+      </w:r>
+    </w:p>
+    <w:p>
+      <w:pPr>
+        <w:pStyle w:val="Taylor2"/>
+      </w:pPr>
+      <w:r>
         <w:rPr>
           <w:rFonts w:hint="eastAsia"/>
+        </w:rPr>
+        <w:t>Create</w:t>
+      </w:r>
+      <w:r>
+        <w:t xml:space="preserve"> a PostgreSQL server</w:t>
+      </w:r>
+    </w:p>
+    <w:p>
+      <w:pPr>
+        <w:pStyle w:val="Taylor"/>
+        <w:rPr>
           <w:lang w:val="en-US" w:eastAsia="zh-CN"/>
         </w:rPr>
       </w:pPr>
@@ -306,67 +326,13 @@
           <w:rFonts w:hint="eastAsia"/>
           <w:lang w:val="en-US" w:eastAsia="zh-CN"/>
         </w:rPr>
-        <w:t>T</w:t>
-      </w:r>
-      <w:r>
-        <w:rPr>
-          <w:lang w:val="en-US" w:eastAsia="zh-CN"/>
-        </w:rPr>
-        <w:t>he backend application uses P</w:t>
-      </w:r>
-      <w:r>
-        <w:rPr>
-          <w:lang w:val="en-US" w:eastAsia="zh-CN"/>
-        </w:rPr>
-        <w:t>ostgreSQL database 15.x</w:t>
-      </w:r>
-      <w:r>
-        <w:rPr>
-          <w:lang w:val="en-US" w:eastAsia="zh-CN"/>
-        </w:rPr>
-        <w:t>, uses below steps to create a PostgreSQL database on Auzre.</w:t>
-      </w:r>
-    </w:p>
-    <w:p>
-      <w:pPr>
-        <w:pStyle w:val="Taylor2"/>
-      </w:pPr>
-      <w:r>
-        <w:rPr>
-          <w:rFonts w:hint="eastAsia"/>
-        </w:rPr>
-        <w:t>Create</w:t>
-      </w:r>
-      <w:r>
-        <w:t xml:space="preserve"> a PostgreSQL server</w:t>
-      </w:r>
-    </w:p>
-    <w:p>
-      <w:pPr>
-        <w:pStyle w:val="Taylor"/>
-        <w:rPr>
-          <w:rFonts w:hint="eastAsia"/>
-          <w:lang w:val="en-US" w:eastAsia="zh-CN"/>
-        </w:rPr>
-      </w:pPr>
-      <w:r>
-        <w:rPr>
-          <w:rFonts w:hint="eastAsia"/>
-          <w:lang w:val="en-US" w:eastAsia="zh-CN"/>
-        </w:rPr>
         <w:t>C</w:t>
       </w:r>
       <w:r>
         <w:rPr>
           <w:lang w:val="en-US" w:eastAsia="zh-CN"/>
         </w:rPr>
-        <w:t>reate a PostgreSQL server named “</w:t>
-      </w:r>
-      <w:r>
-        <w:rPr>
-          <w:lang w:val="en-US" w:eastAsia="zh-CN"/>
-        </w:rPr>
-        <w:t>bookrestapi-server</w:t>
+        <w:t>reate a PostgreSQL server named “bookrestapi-server</w:t>
       </w:r>
       <w:r>
         <w:rPr>
@@ -456,7 +422,6 @@
       <w:pPr>
         <w:pStyle w:val="Taylor"/>
         <w:rPr>
-          <w:rFonts w:hint="eastAsia"/>
           <w:lang w:val="en-US" w:eastAsia="zh-CN"/>
         </w:rPr>
       </w:pPr>
@@ -590,7 +555,6 @@
       <w:pPr>
         <w:pStyle w:val="Taylor"/>
         <w:rPr>
-          <w:rFonts w:hint="eastAsia"/>
           <w:lang w:val="en-US" w:eastAsia="zh-CN"/>
         </w:rPr>
       </w:pPr>
@@ -667,7 +631,7 @@
       <w:pPr>
         <w:pStyle w:val="Taylor"/>
         <w:rPr>
-          <w:rFonts w:eastAsiaTheme="minorEastAsia" w:hint="eastAsia"/>
+          <w:rFonts w:eastAsiaTheme="minorEastAsia"/>
           <w:lang w:val="en-US" w:eastAsia="zh-CN"/>
         </w:rPr>
       </w:pPr>
@@ -966,14 +930,21 @@
     <w:p>
       <w:pPr>
         <w:pStyle w:val="Taylor"/>
+        <w:rPr>
+          <w:lang w:val="en-US"/>
+        </w:rPr>
       </w:pPr>
       <w:r>
         <w:rPr>
           <w:rFonts w:hint="eastAsia"/>
+          <w:lang w:val="en-US"/>
         </w:rPr>
         <w:t>y</w:t>
       </w:r>
       <w:r>
+        <w:rPr>
+          <w:lang w:val="en-US"/>
+        </w:rPr>
         <w:t>ou will find the new image shown in docker hub.</w:t>
       </w:r>
     </w:p>
@@ -1170,35 +1141,63 @@
           <w:rFonts w:eastAsiaTheme="minorEastAsia" w:hint="eastAsia"/>
           <w:lang w:val="en-US" w:eastAsia="zh-CN"/>
         </w:rPr>
-        <w:t>T</w:t>
-      </w:r>
-      <w:r>
-        <w:rPr>
-          <w:rFonts w:eastAsiaTheme="minorEastAsia"/>
-          <w:lang w:val="en-US" w:eastAsia="zh-CN"/>
-        </w:rPr>
-        <w:t>est if container running</w:t>
-      </w:r>
-      <w:r>
-        <w:rPr>
-          <w:rFonts w:eastAsiaTheme="minorEastAsia"/>
-          <w:lang w:val="en-US" w:eastAsia="zh-CN"/>
-        </w:rPr>
-        <w:t xml:space="preserve"> </w:t>
+        <w:t>A</w:t>
+      </w:r>
+      <w:r>
+        <w:rPr>
+          <w:rFonts w:eastAsiaTheme="minorEastAsia"/>
+          <w:lang w:val="en-US" w:eastAsia="zh-CN"/>
+        </w:rPr>
+        <w:t xml:space="preserve">nd there is a DNS mapping with </w:t>
       </w:r>
       <w:r>
         <w:rPr>
           <w:rFonts w:eastAsiaTheme="minorEastAsia" w:hint="eastAsia"/>
           <w:lang w:val="en-US" w:eastAsia="zh-CN"/>
         </w:rPr>
-        <w:t>co</w:t>
-      </w:r>
-      <w:r>
-        <w:rPr>
-          <w:rFonts w:eastAsiaTheme="minorEastAsia"/>
-          <w:lang w:val="en-US" w:eastAsia="zh-CN"/>
-        </w:rPr>
-        <w:t>rrectly</w:t>
+        <w:t>dom</w:t>
+      </w:r>
+      <w:r>
+        <w:rPr>
+          <w:rFonts w:eastAsiaTheme="minorEastAsia"/>
+          <w:lang w:val="en-US" w:eastAsia="zh-CN"/>
+        </w:rPr>
+        <w:t xml:space="preserve">ain </w:t>
+      </w:r>
+      <w:r>
+        <w:rPr>
+          <w:rFonts w:eastAsiaTheme="minorEastAsia"/>
+          <w:lang w:val="en-US" w:eastAsia="zh-CN"/>
+        </w:rPr>
+        <w:t>restapi</w:t>
+      </w:r>
+      <w:r>
+        <w:rPr>
+          <w:rFonts w:eastAsiaTheme="minorEastAsia"/>
+          <w:lang w:val="en-US" w:eastAsia="zh-CN"/>
+        </w:rPr>
+        <w:t>.tyuapp.top</w:t>
+      </w:r>
+      <w:r>
+        <w:rPr>
+          <w:rFonts w:eastAsiaTheme="minorEastAsia"/>
+          <w:lang w:val="en-US" w:eastAsia="zh-CN"/>
+        </w:rPr>
+        <w:t xml:space="preserve"> for it, so the </w:t>
+      </w:r>
+      <w:r>
+        <w:rPr>
+          <w:rFonts w:eastAsiaTheme="minorEastAsia"/>
+          <w:lang w:val="en-US" w:eastAsia="zh-CN"/>
+        </w:rPr>
+        <w:t>container</w:t>
+      </w:r>
+      <w:r>
+        <w:rPr>
+          <w:rFonts w:eastAsiaTheme="minorEastAsia"/>
+          <w:lang w:val="en-US" w:eastAsia="zh-CN"/>
+        </w:rPr>
+        <w:t xml:space="preserve"> can be tested</w:t>
       </w:r>
       <w:r>
         <w:rPr>
@@ -1227,7 +1226,21 @@
             <w:rStyle w:val="Hyperlink"/>
             <w:lang w:val="en-US"/>
           </w:rPr>
-          <w:t>http://20.6.150.13/api/v1/book</w:t>
+          <w:t>http://restapi.tyuapp.top/api/v1/book</w:t>
+        </w:r>
+        <w:r>
+          <w:rPr>
+            <w:rStyle w:val="Hyperlink"/>
+            <w:lang w:val="en-US"/>
+          </w:rPr>
+          <w:t>?</w:t>
+        </w:r>
+        <w:r>
+          <w:rPr>
+            <w:rStyle w:val="Hyperlink"/>
+            <w:lang w:val="en-US"/>
+          </w:rPr>
+          <w:t>page=0&amp;size=10</w:t>
         </w:r>
       </w:hyperlink>
     </w:p>
@@ -1331,41 +1344,34 @@
       <w:pPr>
         <w:pStyle w:val="Taylor"/>
         <w:rPr>
+          <w:lang w:val="en-US" w:eastAsia="zh-CN"/>
+        </w:rPr>
+      </w:pPr>
+      <w:r>
+        <w:rPr>
           <w:rFonts w:hint="eastAsia"/>
           <w:lang w:val="en-US" w:eastAsia="zh-CN"/>
         </w:rPr>
-      </w:pPr>
+        <w:t>C</w:t>
+      </w:r>
+      <w:r>
+        <w:rPr>
+          <w:lang w:val="en-US" w:eastAsia="zh-CN"/>
+        </w:rPr>
+        <w:t>reate properties file named “</w:t>
+      </w:r>
       <w:r>
         <w:rPr>
           <w:rFonts w:hint="eastAsia"/>
           <w:lang w:val="en-US" w:eastAsia="zh-CN"/>
         </w:rPr>
-        <w:t>C</w:t>
-      </w:r>
-      <w:r>
-        <w:rPr>
-          <w:lang w:val="en-US" w:eastAsia="zh-CN"/>
-        </w:rPr>
-        <w:t>reate properties file named “</w:t>
-      </w:r>
-      <w:r>
-        <w:rPr>
-          <w:rFonts w:hint="eastAsia"/>
-          <w:lang w:val="en-US" w:eastAsia="zh-CN"/>
-        </w:rPr>
         <w:t>e</w:t>
       </w:r>
       <w:r>
         <w:rPr>
           <w:lang w:val="en-US" w:eastAsia="zh-CN"/>
         </w:rPr>
-        <w:t>nvironment.prod.ts</w:t>
-      </w:r>
-      <w:r>
-        <w:rPr>
-          <w:lang w:val="en-US" w:eastAsia="zh-CN"/>
-        </w:rPr>
-        <w:t>” for production with below contents:</w:t>
+        <w:t>nvironment.prod.ts” for production with below contents:</w:t>
       </w:r>
     </w:p>
     <w:p>
@@ -1422,7 +1428,7 @@
       <w:pPr>
         <w:pStyle w:val="Taylor"/>
         <w:rPr>
-          <w:rFonts w:eastAsiaTheme="minorEastAsia" w:hint="eastAsia"/>
+          <w:rFonts w:eastAsiaTheme="minorEastAsia"/>
           <w:lang w:val="en-US" w:eastAsia="zh-CN"/>
         </w:rPr>
       </w:pPr>
@@ -1449,21 +1455,7 @@
           <w:rFonts w:eastAsiaTheme="minorEastAsia"/>
           <w:lang w:val="en-US" w:eastAsia="zh-CN"/>
         </w:rPr>
-        <w:t xml:space="preserve"> </w:t>
-      </w:r>
-      <w:r>
-        <w:rPr>
-          <w:rFonts w:eastAsiaTheme="minorEastAsia"/>
-          <w:lang w:val="en-US" w:eastAsia="zh-CN"/>
-        </w:rPr>
-        <w:t>restUrl</w:t>
-      </w:r>
-      <w:r>
-        <w:rPr>
-          <w:rFonts w:eastAsiaTheme="minorEastAsia"/>
-          <w:lang w:val="en-US" w:eastAsia="zh-CN"/>
-        </w:rPr>
-        <w:t xml:space="preserve"> property is the URL </w:t>
+        <w:t xml:space="preserve"> restUrl property is the URL </w:t>
       </w:r>
       <w:r>
         <w:rPr>
@@ -1477,35 +1469,7 @@
           <w:rFonts w:eastAsiaTheme="minorEastAsia"/>
           <w:lang w:val="en-US" w:eastAsia="zh-CN"/>
         </w:rPr>
-        <w:t xml:space="preserve"> </w:t>
-      </w:r>
-      <w:r>
-        <w:rPr>
-          <w:rFonts w:eastAsiaTheme="minorEastAsia"/>
-          <w:lang w:val="en-US" w:eastAsia="zh-CN"/>
-        </w:rPr>
-        <w:t>backend</w:t>
-      </w:r>
-      <w:r>
-        <w:rPr>
-          <w:rFonts w:eastAsiaTheme="minorEastAsia"/>
-          <w:lang w:val="en-US" w:eastAsia="zh-CN"/>
-        </w:rPr>
-        <w:t xml:space="preserve"> application, you can adjust it after </w:t>
-      </w:r>
-      <w:r>
-        <w:rPr>
-          <w:rFonts w:eastAsiaTheme="minorEastAsia"/>
-          <w:lang w:val="en-US" w:eastAsia="zh-CN"/>
-        </w:rPr>
-        <w:t>backend</w:t>
-      </w:r>
-      <w:r>
-        <w:rPr>
-          <w:rFonts w:eastAsiaTheme="minorEastAsia"/>
-          <w:lang w:val="en-US" w:eastAsia="zh-CN"/>
-        </w:rPr>
-        <w:t xml:space="preserve"> application deployed successfully.</w:t>
+        <w:t xml:space="preserve"> backend application, you can adjust it after backend application deployed successfully.</w:t>
       </w:r>
     </w:p>
     <w:p>
@@ -1820,17 +1784,27 @@
     <w:p>
       <w:pPr>
         <w:pStyle w:val="Taylor"/>
-      </w:pPr>
-      <w:r>
+        <w:rPr>
+          <w:lang w:val="en-US"/>
+        </w:rPr>
+      </w:pPr>
+      <w:r>
+        <w:rPr>
+          <w:lang w:val="en-US"/>
+        </w:rPr>
         <w:t>O</w:t>
       </w:r>
       <w:r>
         <w:rPr>
           <w:rFonts w:hint="eastAsia"/>
+          <w:lang w:val="en-US"/>
         </w:rPr>
         <w:t>n</w:t>
       </w:r>
       <w:r>
+        <w:rPr>
+          <w:lang w:val="en-US"/>
+        </w:rPr>
         <w:t xml:space="preserve"> Azure, create Azure Container Instance with below setting to deploy the container:</w:t>
       </w:r>
     </w:p>
@@ -1905,28 +1879,42 @@
           <w:rFonts w:eastAsiaTheme="minorEastAsia" w:hint="eastAsia"/>
           <w:lang w:val="en-US" w:eastAsia="zh-CN"/>
         </w:rPr>
-        <w:t>T</w:t>
-      </w:r>
-      <w:r>
-        <w:rPr>
-          <w:rFonts w:eastAsiaTheme="minorEastAsia"/>
-          <w:lang w:val="en-US" w:eastAsia="zh-CN"/>
-        </w:rPr>
-        <w:t>est the container by</w:t>
-      </w:r>
-      <w:r>
-        <w:rPr>
-          <w:rFonts w:eastAsiaTheme="minorEastAsia"/>
-          <w:lang w:val="en-US" w:eastAsia="zh-CN"/>
-        </w:rPr>
-        <w:t xml:space="preserve"> </w:t>
+        <w:t>A</w:t>
+      </w:r>
+      <w:r>
+        <w:rPr>
+          <w:rFonts w:eastAsiaTheme="minorEastAsia"/>
+          <w:lang w:val="en-US" w:eastAsia="zh-CN"/>
+        </w:rPr>
+        <w:t xml:space="preserve">nd there is a DNS mapping with </w:t>
       </w:r>
       <w:r>
         <w:rPr>
           <w:rFonts w:eastAsiaTheme="minorEastAsia" w:hint="eastAsia"/>
           <w:lang w:val="en-US" w:eastAsia="zh-CN"/>
         </w:rPr>
-        <w:t>view</w:t>
+        <w:t>dom</w:t>
+      </w:r>
+      <w:r>
+        <w:rPr>
+          <w:rFonts w:eastAsiaTheme="minorEastAsia"/>
+          <w:lang w:val="en-US" w:eastAsia="zh-CN"/>
+        </w:rPr>
+        <w:t xml:space="preserve">ain </w:t>
+      </w:r>
+      <w:r>
+        <w:rPr>
+          <w:rFonts w:eastAsiaTheme="minorEastAsia"/>
+          <w:lang w:val="en-US" w:eastAsia="zh-CN"/>
+        </w:rPr>
+        <w:t>front.tyuapp.top</w:t>
+      </w:r>
+      <w:r>
+        <w:rPr>
+          <w:rFonts w:eastAsiaTheme="minorEastAsia"/>
+          <w:lang w:val="en-US" w:eastAsia="zh-CN"/>
+        </w:rPr>
+        <w:t xml:space="preserve"> for it, so the container can be tested by view</w:t>
       </w:r>
       <w:r>
         <w:rPr>
@@ -1942,9 +1930,33 @@
             <w:rFonts w:eastAsiaTheme="minorEastAsia"/>
             <w:lang w:val="en-US" w:eastAsia="zh-CN"/>
           </w:rPr>
-          <w:t>http://20.6.154.6</w:t>
+          <w:t>http://front.</w:t>
+        </w:r>
+        <w:r>
+          <w:rPr>
+            <w:rStyle w:val="Hyperlink"/>
+            <w:rFonts w:eastAsiaTheme="minorEastAsia"/>
+            <w:lang w:val="en-US" w:eastAsia="zh-CN"/>
+          </w:rPr>
+          <w:t>t</w:t>
+        </w:r>
+        <w:r>
+          <w:rPr>
+            <w:rStyle w:val="Hyperlink"/>
+            <w:rFonts w:eastAsiaTheme="minorEastAsia"/>
+            <w:lang w:val="en-US" w:eastAsia="zh-CN"/>
+          </w:rPr>
+          <w:t>yuapp.top</w:t>
         </w:r>
       </w:hyperlink>
+      <w:r>
+        <w:rPr>
+          <w:rStyle w:val="Hyperlink"/>
+          <w:rFonts w:eastAsiaTheme="minorEastAsia"/>
+          <w:lang w:val="en-US" w:eastAsia="zh-CN"/>
+        </w:rPr>
+        <w:t>.</w:t>
+      </w:r>
     </w:p>
     <w:p>
       <w:pPr>

</xml_diff>